<commit_message>
Directory Changes and Example Q-Table
</commit_message>
<xml_diff>
--- a/final_report_docs/מדריך למשתמש ולבודק.docx
+++ b/final_report_docs/מדריך למשתמש ולבודק.docx
@@ -423,74 +423,66 @@
       <w:pPr>
         <w:jc w:val="both"/>
         <w:rPr>
-          <w:rFonts w:ascii="David" w:hAnsi="David" w:cs="David" w:hint="cs"/>
-          <w:rtl/>
-        </w:rPr>
-      </w:pPr>
+          <w:rFonts w:ascii="David" w:hAnsi="David" w:cs="David"/>
+          <w:rtl/>
+        </w:rPr>
+      </w:pPr>
+      <w:r>
+        <w:rPr>
+          <w:rFonts w:ascii="David" w:hAnsi="David" w:cs="David" w:hint="cs"/>
+          <w:rtl/>
+        </w:rPr>
+        <w:t xml:space="preserve">הרצה מחדש של המחברת הנ"ל תייצר קובץ שיהיה מעט שונה מהקובץ שאנחנו השתמשנו בו לאור העובדה שישנו שיבוש בהגרלה אקראית של רעש. </w:t>
+      </w:r>
+      <w:r>
+        <w:rPr>
+          <w:rFonts w:ascii="David" w:hAnsi="David" w:cs="David" w:hint="cs"/>
+          <w:rtl/>
+        </w:rPr>
+        <w:t xml:space="preserve">את הקובץ שאנחנו עבדנו </w:t>
+      </w:r>
+      <w:proofErr w:type="spellStart"/>
+      <w:r>
+        <w:rPr>
+          <w:rFonts w:ascii="David" w:hAnsi="David" w:cs="David" w:hint="cs"/>
+          <w:rtl/>
+        </w:rPr>
+        <w:t>איתו</w:t>
+      </w:r>
+      <w:proofErr w:type="spellEnd"/>
+      <w:r>
+        <w:rPr>
+          <w:rFonts w:ascii="David" w:hAnsi="David" w:cs="David" w:hint="cs"/>
+          <w:rtl/>
+        </w:rPr>
+        <w:t xml:space="preserve"> לא צירפנו לתיקיית הפרויקט לאור גודלו (</w:t>
+      </w:r>
+      <w:r>
+        <w:rPr>
+          <w:rFonts w:ascii="David" w:hAnsi="David" w:cs="David"/>
+        </w:rPr>
+        <w:t>260</w:t>
+      </w:r>
+      <w:r>
+        <w:rPr>
+          <w:rFonts w:ascii="David" w:hAnsi="David" w:cs="David"/>
+        </w:rPr>
+        <w:t>Mb</w:t>
+      </w:r>
+      <w:r>
+        <w:rPr>
+          <w:rFonts w:ascii="David" w:hAnsi="David" w:cs="David" w:hint="cs"/>
+          <w:rtl/>
+        </w:rPr>
+        <w:t>),</w:t>
+      </w:r>
       <w:r>
         <w:rPr>
           <w:rFonts w:ascii="David" w:hAnsi="David" w:cs="David" w:hint="cs"/>
           <w:highlight w:val="green"/>
           <w:rtl/>
         </w:rPr>
-        <w:t xml:space="preserve">הרצה מחדש של המחברת הנ"ל תייצר קובץ שיהיה מעט שונה מהקובץ שאנחנו השתמשנו בו לאור העובדה שישנו שיבוש בהגרלה אקראית של רעש. </w:t>
-      </w:r>
-      <w:r>
-        <w:rPr>
-          <w:rFonts w:ascii="David" w:hAnsi="David" w:cs="David" w:hint="cs"/>
-          <w:highlight w:val="green"/>
-          <w:rtl/>
-        </w:rPr>
-        <w:t xml:space="preserve">את הקובץ שאנחנו עבדנו </w:t>
-      </w:r>
-      <w:proofErr w:type="spellStart"/>
-      <w:r>
-        <w:rPr>
-          <w:rFonts w:ascii="David" w:hAnsi="David" w:cs="David" w:hint="cs"/>
-          <w:highlight w:val="green"/>
-          <w:rtl/>
-        </w:rPr>
-        <w:t>איתו</w:t>
-      </w:r>
-      <w:proofErr w:type="spellEnd"/>
-      <w:r>
-        <w:rPr>
-          <w:rFonts w:ascii="David" w:hAnsi="David" w:cs="David" w:hint="cs"/>
-          <w:highlight w:val="green"/>
-          <w:rtl/>
-        </w:rPr>
-        <w:t xml:space="preserve"> לא צירפנו לתיקיית הפרויקט לאור גודלו </w:t>
-      </w:r>
-      <w:r>
-        <w:rPr>
-          <w:rFonts w:ascii="David" w:hAnsi="David" w:cs="David" w:hint="cs"/>
-          <w:highlight w:val="green"/>
-          <w:rtl/>
-        </w:rPr>
-        <w:t>(</w:t>
-      </w:r>
-      <w:r>
-        <w:rPr>
-          <w:rFonts w:ascii="David" w:hAnsi="David" w:cs="David"/>
-          <w:highlight w:val="green"/>
-        </w:rPr>
-        <w:t>300Mb</w:t>
-      </w:r>
-      <w:r>
-        <w:rPr>
-          <w:rFonts w:ascii="David" w:hAnsi="David" w:cs="David" w:hint="cs"/>
-          <w:highlight w:val="green"/>
-          <w:rtl/>
-        </w:rPr>
-        <w:t>)</w:t>
-      </w:r>
-      <w:r>
-        <w:rPr>
-          <w:rFonts w:ascii="David" w:hAnsi="David" w:cs="David" w:hint="cs"/>
-          <w:highlight w:val="green"/>
-          <w:rtl/>
-        </w:rPr>
-        <w:t>, אך ניתן למצוא אותו ב-</w:t>
+        <w:t xml:space="preserve"> אך ניתן למצוא אותו ב-</w:t>
       </w:r>
       <w:proofErr w:type="spellStart"/>
       <w:r>
@@ -754,14 +746,13 @@
       <w:pPr>
         <w:jc w:val="both"/>
         <w:rPr>
-          <w:rFonts w:ascii="David" w:hAnsi="David" w:cs="David" w:hint="cs"/>
-          <w:rtl/>
-        </w:rPr>
-      </w:pPr>
-      <w:r>
-        <w:rPr>
-          <w:rFonts w:ascii="David" w:hAnsi="David" w:cs="David" w:hint="cs"/>
-          <w:highlight w:val="green"/>
+          <w:rFonts w:ascii="David" w:hAnsi="David" w:cs="David"/>
+          <w:rtl/>
+        </w:rPr>
+      </w:pPr>
+      <w:r>
+        <w:rPr>
+          <w:rFonts w:ascii="David" w:hAnsi="David" w:cs="David" w:hint="cs"/>
           <w:rtl/>
         </w:rPr>
         <w:t xml:space="preserve">(שימו לב שהפרמטר </w:t>
@@ -770,7 +761,6 @@
       <w:r>
         <w:rPr>
           <w:rFonts w:ascii="David" w:hAnsi="David" w:cs="David"/>
-          <w:highlight w:val="green"/>
         </w:rPr>
         <w:t>investor_type</w:t>
       </w:r>
@@ -778,7 +768,6 @@
       <w:r>
         <w:rPr>
           <w:rFonts w:ascii="David" w:hAnsi="David" w:cs="David" w:hint="cs"/>
-          <w:highlight w:val="green"/>
           <w:rtl/>
         </w:rPr>
         <w:t xml:space="preserve"> מקבל את ה-</w:t>
@@ -786,14 +775,12 @@
       <w:r>
         <w:rPr>
           <w:rFonts w:ascii="David" w:hAnsi="David" w:cs="David"/>
-          <w:highlight w:val="green"/>
         </w:rPr>
         <w:t>type</w:t>
       </w:r>
       <w:r>
         <w:rPr>
           <w:rFonts w:ascii="David" w:hAnsi="David" w:cs="David" w:hint="cs"/>
-          <w:highlight w:val="green"/>
           <w:rtl/>
         </w:rPr>
         <w:t xml:space="preserve"> של המשקיע ולא אובייקט ספציפי </w:t>
@@ -801,7 +788,6 @@
       <w:r>
         <w:rPr>
           <w:rFonts w:ascii="David" w:hAnsi="David" w:cs="David"/>
-          <w:highlight w:val="green"/>
           <w:rtl/>
         </w:rPr>
         <w:t>–</w:t>
@@ -809,7 +795,6 @@
       <w:r>
         <w:rPr>
           <w:rFonts w:ascii="David" w:hAnsi="David" w:cs="David" w:hint="cs"/>
-          <w:highlight w:val="green"/>
           <w:rtl/>
         </w:rPr>
         <w:t xml:space="preserve"> כלומר אין צורך ליצור </w:t>
@@ -817,14 +802,12 @@
       <w:r>
         <w:rPr>
           <w:rFonts w:ascii="David" w:hAnsi="David" w:cs="David"/>
-          <w:highlight w:val="green"/>
         </w:rPr>
         <w:t>instance</w:t>
       </w:r>
       <w:r>
         <w:rPr>
           <w:rFonts w:ascii="David" w:hAnsi="David" w:cs="David" w:hint="cs"/>
-          <w:highlight w:val="green"/>
           <w:rtl/>
         </w:rPr>
         <w:t xml:space="preserve"> חדש של האובייקט)</w:t>
@@ -1101,29 +1084,28 @@
           <w:rFonts w:ascii="David" w:hAnsi="David" w:cs="David"/>
           <w:rtl/>
         </w:rPr>
-        <w:t xml:space="preserve"> להערה בשורה </w:t>
-      </w:r>
-      <w:r>
-        <w:rPr>
-          <w:rFonts w:ascii="David" w:hAnsi="David" w:cs="David"/>
-          <w:highlight w:val="yellow"/>
-          <w:rtl/>
-        </w:rPr>
-        <w:t>33</w:t>
-      </w:r>
-      <w:r>
-        <w:rPr>
-          <w:rFonts w:ascii="David" w:hAnsi="David" w:cs="David"/>
-          <w:rtl/>
-        </w:rPr>
-        <w:t xml:space="preserve"> </w:t>
-      </w:r>
-      <w:r>
-        <w:rPr>
-          <w:rFonts w:ascii="David" w:hAnsi="David" w:cs="David"/>
-          <w:rtl/>
-        </w:rPr>
-        <w:t xml:space="preserve">(ובכך להכניס לרשימת </w:t>
+        <w:t xml:space="preserve"> להערה </w:t>
+      </w:r>
+      <w:r>
+        <w:rPr>
+          <w:rFonts w:ascii="David" w:hAnsi="David" w:cs="David"/>
+          <w:rtl/>
+        </w:rPr>
+        <w:t xml:space="preserve">בשורה 33 </w:t>
+      </w:r>
+      <w:r>
+        <w:rPr>
+          <w:rFonts w:ascii="David" w:hAnsi="David" w:cs="David"/>
+          <w:rtl/>
+        </w:rPr>
+        <w:t>(ובכך</w:t>
+      </w:r>
+      <w:r>
+        <w:rPr>
+          <w:rFonts w:ascii="David" w:hAnsi="David" w:cs="David"/>
+          <w:rtl/>
+        </w:rPr>
+        <w:t xml:space="preserve"> להכניס לרשימת </w:t>
       </w:r>
       <w:proofErr w:type="spellStart"/>
       <w:r>
@@ -1694,7 +1676,6 @@
         <w:rPr>
           <w:rFonts w:ascii="David" w:hAnsi="David" w:cs="David"/>
           <w:i/>
-          <w:highlight w:val="green"/>
           <w:rtl/>
         </w:rPr>
       </w:pPr>
@@ -1743,7 +1724,14 @@
           <w:rFonts w:ascii="David" w:hAnsi="David" w:cs="David" w:hint="cs"/>
           <w:rtl/>
         </w:rPr>
-        <w:t xml:space="preserve"> בקובץ), וכן ניתן להעביר אליהן גם פרמטרים שונים של האלגוריתמים (לדוגמת </w:t>
+        <w:t xml:space="preserve"> בקובץ), וכן ניתן להעביר אליהן גם פרמטרים שונים של </w:t>
+      </w:r>
+      <w:r>
+        <w:rPr>
+          <w:rFonts w:ascii="David" w:hAnsi="David" w:cs="David" w:hint="cs"/>
+          <w:rtl/>
+        </w:rPr>
+        <w:t xml:space="preserve">האלגוריתמים (לדוגמת </w:t>
       </w:r>
       <m:oMath>
         <m:r>
@@ -1780,90 +1768,119 @@
           <w:rFonts w:ascii="David" w:eastAsiaTheme="minorEastAsia" w:hAnsi="David" w:cs="David" w:hint="cs"/>
           <w:rtl/>
         </w:rPr>
+        <w:t xml:space="preserve"> ואת מספר האפיזודות לאימון.</w:t>
+      </w:r>
+    </w:p>
+    <w:p>
+      <w:pPr>
+        <w:jc w:val="both"/>
+        <w:rPr>
+          <w:rFonts w:ascii="David" w:hAnsi="David" w:cs="David"/>
+          <w:rtl/>
+        </w:rPr>
+      </w:pPr>
+      <w:r>
+        <w:rPr>
+          <w:rFonts w:ascii="David" w:hAnsi="David" w:cs="David"/>
+          <w:rtl/>
+        </w:rPr>
+        <w:t xml:space="preserve">נשים לב שעבור הרצת הסוכן </w:t>
+      </w:r>
+      <w:proofErr w:type="spellStart"/>
+      <w:r>
+        <w:rPr>
+          <w:rFonts w:ascii="David" w:hAnsi="David" w:cs="David"/>
+        </w:rPr>
+        <w:t>RLApprximateQInvestor</w:t>
+      </w:r>
+      <w:proofErr w:type="spellEnd"/>
+      <w:r>
+        <w:rPr>
+          <w:rFonts w:ascii="David" w:hAnsi="David" w:cs="David"/>
+          <w:rtl/>
+        </w:rPr>
+        <w:t xml:space="preserve">, </w:t>
+      </w:r>
+      <w:r>
+        <w:rPr>
+          <w:rFonts w:ascii="David" w:hAnsi="David" w:cs="David" w:hint="cs"/>
+          <w:rtl/>
+        </w:rPr>
+        <w:t>ישנה אפשרות לתת</w:t>
+      </w:r>
+      <w:r>
+        <w:rPr>
+          <w:rFonts w:ascii="David" w:hAnsi="David" w:cs="David"/>
+          <w:rtl/>
+        </w:rPr>
+        <w:t xml:space="preserve"> למאמן שלו כקלט קובץ משקולות קיים – ובכך להמשיך אימון קיים במקום להתחיל מנקודת ההתחלה.</w:t>
+      </w:r>
+      <w:r>
+        <w:rPr>
+          <w:rFonts w:ascii="David" w:hAnsi="David" w:cs="David" w:hint="cs"/>
+          <w:rtl/>
+        </w:rPr>
+        <w:t xml:space="preserve"> במידה ורוצים לה</w:t>
+      </w:r>
+      <w:r>
+        <w:rPr>
+          <w:rFonts w:ascii="David" w:hAnsi="David" w:cs="David" w:hint="cs"/>
+          <w:rtl/>
+        </w:rPr>
+        <w:t>משיך</w:t>
+      </w:r>
+      <w:r>
+        <w:rPr>
+          <w:rFonts w:ascii="David" w:hAnsi="David" w:cs="David" w:hint="cs"/>
+          <w:rtl/>
+        </w:rPr>
+        <w:t xml:space="preserve"> תוצאה של אימון קודם, ניתן לשלוח בפרמטר </w:t>
+      </w:r>
+      <w:proofErr w:type="spellStart"/>
+      <w:r>
+        <w:rPr>
+          <w:rFonts w:ascii="David" w:hAnsi="David" w:cs="David"/>
+        </w:rPr>
+        <w:t>weights_to_start_dir</w:t>
+      </w:r>
+      <w:proofErr w:type="spellEnd"/>
+      <w:r>
+        <w:rPr>
+          <w:rFonts w:ascii="David" w:hAnsi="David" w:cs="David" w:hint="cs"/>
+          <w:rtl/>
+        </w:rPr>
         <w:t xml:space="preserve"> </w:t>
       </w:r>
       <w:r>
         <w:rPr>
-          <w:rFonts w:ascii="David" w:eastAsiaTheme="minorEastAsia" w:hAnsi="David" w:cs="David" w:hint="cs"/>
-          <w:highlight w:val="green"/>
-          <w:rtl/>
-        </w:rPr>
-        <w:t>ואת מספר האפיזודות לאימון.</w:t>
-      </w:r>
-    </w:p>
-    <w:p>
-      <w:pPr>
-        <w:jc w:val="both"/>
-        <w:rPr>
-          <w:rFonts w:ascii="David" w:hAnsi="David" w:cs="David"/>
-          <w:rtl/>
-        </w:rPr>
-      </w:pPr>
-      <w:r>
-        <w:rPr>
-          <w:rFonts w:ascii="David" w:hAnsi="David" w:cs="David"/>
-          <w:rtl/>
-        </w:rPr>
-        <w:t xml:space="preserve">נשים לב שעבור הרצת הסוכן </w:t>
-      </w:r>
-      <w:proofErr w:type="spellStart"/>
-      <w:r>
-        <w:rPr>
-          <w:rFonts w:ascii="David" w:hAnsi="David" w:cs="David"/>
-        </w:rPr>
-        <w:t>RLApprximateQInvestor</w:t>
-      </w:r>
-      <w:proofErr w:type="spellEnd"/>
-      <w:r>
-        <w:rPr>
-          <w:rFonts w:ascii="David" w:hAnsi="David" w:cs="David"/>
-          <w:rtl/>
-        </w:rPr>
-        <w:t xml:space="preserve">, </w:t>
-      </w:r>
-      <w:r>
-        <w:rPr>
-          <w:rFonts w:ascii="David" w:hAnsi="David" w:cs="David" w:hint="cs"/>
-          <w:rtl/>
-        </w:rPr>
-        <w:t>ישנה אפשרות לתת</w:t>
-      </w:r>
-      <w:r>
-        <w:rPr>
-          <w:rFonts w:ascii="David" w:hAnsi="David" w:cs="David"/>
-          <w:rtl/>
-        </w:rPr>
-        <w:t xml:space="preserve"> למאמן שלו כקלט קובץ משקולות קיים – ובכך להמשיך אימון קיים במקום להתחיל מנקודת ההתחלה.</w:t>
-      </w:r>
-      <w:r>
-        <w:rPr>
-          <w:rFonts w:ascii="David" w:hAnsi="David" w:cs="David" w:hint="cs"/>
-          <w:rtl/>
-        </w:rPr>
-        <w:t xml:space="preserve"> במידה ורוצים לה</w:t>
-      </w:r>
-      <w:r>
-        <w:rPr>
-          <w:rFonts w:ascii="David" w:hAnsi="David" w:cs="David" w:hint="cs"/>
-          <w:rtl/>
-        </w:rPr>
-        <w:t>משיך</w:t>
-      </w:r>
-      <w:r>
-        <w:rPr>
-          <w:rFonts w:ascii="David" w:hAnsi="David" w:cs="David" w:hint="cs"/>
-          <w:rtl/>
-        </w:rPr>
-        <w:t xml:space="preserve"> תוצאה של אימון קודם, ניתן לשלוח בפרמטר </w:t>
-      </w:r>
-      <w:proofErr w:type="spellStart"/>
-      <w:r>
-        <w:rPr>
-          <w:rFonts w:ascii="David" w:hAnsi="David" w:cs="David"/>
-        </w:rPr>
-        <w:t>weights_to_start_dir</w:t>
-      </w:r>
-      <w:proofErr w:type="spellEnd"/>
+          <w:rFonts w:ascii="David" w:hAnsi="David" w:cs="David" w:hint="cs"/>
+          <w:rtl/>
+        </w:rPr>
+        <w:t>את הנתיב של קובץ האימון הקודם.</w:t>
+      </w:r>
+    </w:p>
+    <w:p>
+      <w:pPr>
+        <w:jc w:val="both"/>
+        <w:rPr>
+          <w:rFonts w:ascii="David" w:hAnsi="David" w:cs="David"/>
+          <w:rtl/>
+        </w:rPr>
+      </w:pPr>
+      <w:r>
+        <w:rPr>
+          <w:rFonts w:ascii="David" w:hAnsi="David" w:cs="David"/>
+          <w:rtl/>
+        </w:rPr>
+        <w:t xml:space="preserve">לאחר שהקבצים הנ"ל נוצרו (הסתיים שלב האימון), </w:t>
+      </w:r>
+      <w:r>
+        <w:rPr>
+          <w:rFonts w:ascii="David" w:hAnsi="David" w:cs="David"/>
+          <w:rtl/>
+        </w:rPr>
+        <w:t>ניתן להריץ את הסימולטור עם כל אחד מהסוכנים הנ"ל.</w:t>
+      </w:r>
       <w:r>
         <w:rPr>
           <w:rFonts w:ascii="David" w:hAnsi="David" w:cs="David" w:hint="cs"/>
@@ -1876,43 +1893,11 @@
           <w:rFonts w:ascii="David" w:hAnsi="David" w:cs="David" w:hint="cs"/>
           <w:rtl/>
         </w:rPr>
-        <w:t>את הנתיב של קובץ האימון הקודם.</w:t>
-      </w:r>
-    </w:p>
-    <w:p>
-      <w:pPr>
-        <w:jc w:val="both"/>
-        <w:rPr>
-          <w:rFonts w:ascii="David" w:hAnsi="David" w:cs="David"/>
-          <w:rtl/>
-        </w:rPr>
-      </w:pPr>
-      <w:r>
-        <w:rPr>
-          <w:rFonts w:ascii="David" w:hAnsi="David" w:cs="David"/>
-          <w:rtl/>
-        </w:rPr>
-        <w:t>לאחר שהקבצים הנ"ל נוצרו (הסתיים שלב האימון), ניתן להריץ את הסימולטור עם כל אחד מהסוכנים הנ"ל.</w:t>
-      </w:r>
-      <w:r>
-        <w:rPr>
-          <w:rFonts w:ascii="David" w:hAnsi="David" w:cs="David" w:hint="cs"/>
-          <w:rtl/>
-        </w:rPr>
-        <w:t xml:space="preserve"> </w:t>
-      </w:r>
-      <w:r>
-        <w:rPr>
-          <w:rFonts w:ascii="David" w:hAnsi="David" w:cs="David" w:hint="cs"/>
-          <w:highlight w:val="green"/>
-          <w:rtl/>
-        </w:rPr>
         <w:t>הסימולטור מחפש בעצמו את קבצי האימון בתיקיות שמצוינות למעלה</w:t>
       </w:r>
       <w:r>
         <w:rPr>
           <w:rFonts w:ascii="David" w:hAnsi="David" w:cs="David" w:hint="cs"/>
-          <w:highlight w:val="green"/>
           <w:rtl/>
         </w:rPr>
         <w:t>, אך ניתן לערוך את שמות קבצי האימון (במידה ורוצים</w:t>
@@ -1920,7 +1905,6 @@
       <w:r>
         <w:rPr>
           <w:rFonts w:ascii="David" w:hAnsi="David" w:cs="David" w:hint="cs"/>
-          <w:highlight w:val="green"/>
           <w:rtl/>
         </w:rPr>
         <w:t xml:space="preserve"> להפנות לקבצים אחרים</w:t>
@@ -1928,7 +1912,6 @@
       <w:r>
         <w:rPr>
           <w:rFonts w:ascii="David" w:hAnsi="David" w:cs="David" w:hint="cs"/>
-          <w:highlight w:val="green"/>
           <w:rtl/>
         </w:rPr>
         <w:t xml:space="preserve">) באמצעות </w:t>
@@ -1936,7 +1919,6 @@
       <w:r>
         <w:rPr>
           <w:rFonts w:ascii="David" w:hAnsi="David" w:cs="David" w:hint="cs"/>
-          <w:highlight w:val="green"/>
           <w:rtl/>
         </w:rPr>
         <w:t>שינוי הערכים המתאימים בתוך</w:t>
@@ -1944,7 +1926,6 @@
       <w:r>
         <w:rPr>
           <w:rFonts w:ascii="David" w:hAnsi="David" w:cs="David" w:hint="cs"/>
-          <w:highlight w:val="green"/>
           <w:rtl/>
         </w:rPr>
         <w:t xml:space="preserve"> הפעולות </w:t>
@@ -1953,7 +1934,6 @@
       <w:r>
         <w:rPr>
           <w:rFonts w:ascii="David" w:hAnsi="David" w:cs="David"/>
-          <w:highlight w:val="green"/>
         </w:rPr>
         <w:t>run_simulator_by_investor</w:t>
       </w:r>
@@ -1961,7 +1941,6 @@
       <w:r>
         <w:rPr>
           <w:rFonts w:ascii="David" w:hAnsi="David" w:cs="David" w:hint="cs"/>
-          <w:highlight w:val="green"/>
           <w:rtl/>
         </w:rPr>
         <w:t xml:space="preserve"> (בסימולטור) או </w:t>
@@ -1970,7 +1949,6 @@
       <w:r>
         <w:rPr>
           <w:rFonts w:ascii="David" w:hAnsi="David" w:cs="David"/>
-          <w:highlight w:val="green"/>
         </w:rPr>
         <w:t>run_tests_by_investor</w:t>
       </w:r>
@@ -1978,7 +1956,6 @@
       <w:r>
         <w:rPr>
           <w:rFonts w:ascii="David" w:hAnsi="David" w:cs="David" w:hint="cs"/>
-          <w:highlight w:val="green"/>
           <w:rtl/>
         </w:rPr>
         <w:t xml:space="preserve"> (ב-</w:t>
@@ -1987,7 +1964,6 @@
       <w:r>
         <w:rPr>
           <w:rFonts w:ascii="David" w:hAnsi="David" w:cs="David"/>
-          <w:highlight w:val="green"/>
         </w:rPr>
         <w:t>TestLogger</w:t>
       </w:r>
@@ -1995,7 +1971,6 @@
       <w:r>
         <w:rPr>
           <w:rFonts w:ascii="David" w:hAnsi="David" w:cs="David" w:hint="cs"/>
-          <w:highlight w:val="green"/>
           <w:rtl/>
         </w:rPr>
         <w:t xml:space="preserve"> שפירוט עליו מופיע למטה)</w:t>
@@ -2003,7 +1978,6 @@
       <w:r>
         <w:rPr>
           <w:rFonts w:ascii="David" w:hAnsi="David" w:cs="David" w:hint="cs"/>
-          <w:highlight w:val="green"/>
           <w:rtl/>
         </w:rPr>
         <w:t>.</w:t>
@@ -2030,7 +2004,6 @@
       <w:r>
         <w:rPr>
           <w:rFonts w:ascii="David" w:hAnsi="David" w:cs="David" w:hint="cs"/>
-          <w:highlight w:val="green"/>
           <w:u w:val="single"/>
           <w:rtl/>
         </w:rPr>
@@ -2042,14 +2015,12 @@
         <w:jc w:val="both"/>
         <w:rPr>
           <w:rFonts w:ascii="David" w:hAnsi="David" w:cs="David"/>
-          <w:highlight w:val="green"/>
-          <w:rtl/>
-        </w:rPr>
-      </w:pPr>
-      <w:r>
-        <w:rPr>
-          <w:rFonts w:ascii="David" w:hAnsi="David" w:cs="David"/>
-          <w:highlight w:val="green"/>
+          <w:rtl/>
+        </w:rPr>
+      </w:pPr>
+      <w:r>
+        <w:rPr>
+          <w:rFonts w:ascii="David" w:hAnsi="David" w:cs="David"/>
           <w:rtl/>
         </w:rPr>
         <w:t xml:space="preserve">כעת נסביר כיצד </w:t>
@@ -2057,7 +2028,6 @@
       <w:r>
         <w:rPr>
           <w:rFonts w:ascii="David" w:hAnsi="David" w:cs="David" w:hint="cs"/>
-          <w:highlight w:val="green"/>
           <w:rtl/>
         </w:rPr>
         <w:t xml:space="preserve">להריץ ניסויים מרובים בבת אחת (כל ניסוי הוא הרצה בודדות עם קבוצה שונה של קרנות אקראיות) וייצוא של התוצאות לקובץ </w:t>
@@ -2065,14 +2035,12 @@
       <w:r>
         <w:rPr>
           <w:rFonts w:ascii="David" w:hAnsi="David" w:cs="David"/>
-          <w:highlight w:val="green"/>
         </w:rPr>
         <w:t>csv</w:t>
       </w:r>
       <w:r>
         <w:rPr>
           <w:rFonts w:ascii="David" w:hAnsi="David" w:cs="David" w:hint="cs"/>
-          <w:highlight w:val="green"/>
           <w:rtl/>
         </w:rPr>
         <w:t xml:space="preserve"> לטובת ניתוח התוצאות.</w:t>
@@ -2089,7 +2057,6 @@
       <w:r>
         <w:rPr>
           <w:rFonts w:ascii="David" w:hAnsi="David" w:cs="David" w:hint="cs"/>
-          <w:highlight w:val="green"/>
           <w:rtl/>
         </w:rPr>
         <w:t xml:space="preserve">הקובץ הרלוונטי לשלב זה נקרא </w:t>
@@ -2097,24 +2064,15 @@
       <w:r>
         <w:rPr>
           <w:rFonts w:ascii="David" w:hAnsi="David" w:cs="David"/>
-          <w:highlight w:val="green"/>
         </w:rPr>
         <w:t>TestsLogger.py</w:t>
       </w:r>
       <w:r>
         <w:rPr>
           <w:rFonts w:ascii="David" w:hAnsi="David" w:cs="David" w:hint="cs"/>
-          <w:highlight w:val="green"/>
-          <w:rtl/>
-        </w:rPr>
-        <w:t>, והוא אחראי להריץ מס' כלשהו של ניסויים עבור סוג משקיע קבוע.</w:t>
-      </w:r>
-      <w:r>
-        <w:rPr>
-          <w:rFonts w:ascii="David" w:hAnsi="David" w:cs="David" w:hint="cs"/>
-          <w:rtl/>
-        </w:rPr>
-        <w:t xml:space="preserve"> </w:t>
+          <w:rtl/>
+        </w:rPr>
+        <w:t xml:space="preserve">, והוא אחראי להריץ מס' כלשהו של ניסויים עבור סוג משקיע קבוע. </w:t>
       </w:r>
       <w:r>
         <w:rPr>
@@ -2128,14 +2086,7 @@
           <w:rFonts w:ascii="David" w:hAnsi="David" w:cs="David"/>
           <w:rtl/>
         </w:rPr>
-        <w:t>יצירת</w:t>
-      </w:r>
-      <w:r>
-        <w:rPr>
-          <w:rFonts w:ascii="David" w:hAnsi="David" w:cs="David"/>
-          <w:rtl/>
-        </w:rPr>
-        <w:t xml:space="preserve"> קובץ </w:t>
+        <w:t xml:space="preserve">יצירת קובץ </w:t>
       </w:r>
       <w:r>
         <w:rPr>
@@ -2174,7 +2125,14 @@
           <w:rFonts w:ascii="David" w:hAnsi="David" w:cs="David"/>
           <w:rtl/>
         </w:rPr>
-        <w:t xml:space="preserve"> הרצות של הסימולטור עם משקיע מאותו הסוג. כדי ליצור קובץ כזה יש לבחור את סוג המשקיע מבין המשקיעים השונים בתיקיית </w:t>
+        <w:t xml:space="preserve"> הרצות של הסימולטור עם משקיע מאותו הסוג. כדי ליצור קובץ כזה יש לבחור את סוג המשקיע מבין</w:t>
+      </w:r>
+      <w:r>
+        <w:rPr>
+          <w:rFonts w:ascii="David" w:hAnsi="David" w:cs="David"/>
+          <w:rtl/>
+        </w:rPr>
+        <w:t xml:space="preserve"> המשקיעים השונים בתיקיית </w:t>
       </w:r>
       <w:proofErr w:type="spellStart"/>
       <w:r>
@@ -2228,7 +2186,14 @@
           <w:rFonts w:ascii="David" w:hAnsi="David" w:cs="David"/>
           <w:rtl/>
         </w:rPr>
-        <w:t xml:space="preserve"> בהתאם ולהריץ (לשים לב: ההערות בקשר להרצת הסימולטור במדריך למשתמש תקפות גם לגבי הרצת ה-</w:t>
+        <w:t xml:space="preserve"> בהתאם ולהריץ (לשים לב: ההערות בקשר להרצת הסימולטור במדריך למשתמש </w:t>
+      </w:r>
+      <w:r>
+        <w:rPr>
+          <w:rFonts w:ascii="David" w:hAnsi="David" w:cs="David"/>
+          <w:rtl/>
+        </w:rPr>
+        <w:t>תקפות גם לגבי הרצת ה-</w:t>
       </w:r>
       <w:proofErr w:type="spellStart"/>
       <w:r>
@@ -2249,27 +2214,17 @@
           <w:rFonts w:ascii="David" w:hAnsi="David" w:cs="David"/>
           <w:rtl/>
         </w:rPr>
-        <w:t xml:space="preserve">). לאחר ההרצה, </w:t>
-      </w:r>
-      <w:r>
-        <w:rPr>
-          <w:rFonts w:ascii="David" w:hAnsi="David" w:cs="David"/>
-          <w:highlight w:val="yellow"/>
-          <w:rtl/>
-        </w:rPr>
-        <w:t>קובץ ה-</w:t>
-      </w:r>
-      <w:r>
-        <w:rPr>
-          <w:rFonts w:ascii="David" w:hAnsi="David" w:cs="David"/>
-          <w:highlight w:val="yellow"/>
+        <w:t>). לאחר ההרצה, קובץ ה-</w:t>
+      </w:r>
+      <w:r>
+        <w:rPr>
+          <w:rFonts w:ascii="David" w:hAnsi="David" w:cs="David"/>
         </w:rPr>
         <w:t>logger</w:t>
       </w:r>
       <w:r>
         <w:rPr>
           <w:rFonts w:ascii="David" w:hAnsi="David" w:cs="David"/>
-          <w:highlight w:val="yellow"/>
           <w:rtl/>
         </w:rPr>
         <w:t xml:space="preserve"> המתאים יופיע בתיקיית </w:t>
@@ -2278,9 +2233,8 @@
       <w:r>
         <w:rPr>
           <w:rFonts w:ascii="David" w:hAnsi="David" w:cs="David"/>
-          <w:highlight w:val="yellow"/>
-        </w:rPr>
-        <w:t>tests_results</w:t>
+        </w:rPr>
+        <w:t>experiments_results</w:t>
       </w:r>
       <w:proofErr w:type="spellEnd"/>
       <w:r>
@@ -2635,14 +2589,12 @@
         <w:jc w:val="both"/>
         <w:rPr>
           <w:rFonts w:ascii="David" w:hAnsi="David" w:cs="David"/>
-          <w:highlight w:val="green"/>
-          <w:rtl/>
-        </w:rPr>
-      </w:pPr>
-      <w:r>
-        <w:rPr>
-          <w:rFonts w:ascii="David" w:hAnsi="David" w:cs="David" w:hint="cs"/>
-          <w:highlight w:val="green"/>
+          <w:rtl/>
+        </w:rPr>
+      </w:pPr>
+      <w:r>
+        <w:rPr>
+          <w:rFonts w:ascii="David" w:hAnsi="David" w:cs="David" w:hint="cs"/>
           <w:rtl/>
         </w:rPr>
         <w:t xml:space="preserve">ניתוח התוצאות של הניסויים מבוצעים באמצעות המחברת </w:t>
@@ -2651,7 +2603,6 @@
       <w:r>
         <w:rPr>
           <w:rFonts w:ascii="David" w:hAnsi="David" w:cs="David"/>
-          <w:highlight w:val="green"/>
         </w:rPr>
         <w:t>results_analysis.ipynb</w:t>
       </w:r>
@@ -2659,7 +2610,6 @@
       <w:r>
         <w:rPr>
           <w:rFonts w:ascii="David" w:hAnsi="David" w:cs="David" w:hint="cs"/>
-          <w:highlight w:val="green"/>
           <w:rtl/>
         </w:rPr>
         <w:t>.</w:t>
@@ -2667,7 +2617,6 @@
       <w:r>
         <w:rPr>
           <w:rFonts w:ascii="David" w:hAnsi="David" w:cs="David" w:hint="cs"/>
-          <w:highlight w:val="green"/>
           <w:rtl/>
         </w:rPr>
         <w:t xml:space="preserve"> בתא השלישי </w:t>
@@ -2675,7 +2624,6 @@
       <w:r>
         <w:rPr>
           <w:rFonts w:ascii="David" w:hAnsi="David" w:cs="David" w:hint="cs"/>
-          <w:highlight w:val="green"/>
           <w:rtl/>
         </w:rPr>
         <w:t xml:space="preserve">במחברת יש להזין את הנתיב </w:t>
@@ -2683,7 +2631,6 @@
       <w:r>
         <w:rPr>
           <w:rFonts w:ascii="David" w:hAnsi="David" w:cs="David" w:hint="cs"/>
-          <w:highlight w:val="green"/>
           <w:rtl/>
         </w:rPr>
         <w:t>של התיקייה בה</w:t>
@@ -2691,7 +2638,6 @@
       <w:r>
         <w:rPr>
           <w:rFonts w:ascii="David" w:hAnsi="David" w:cs="David" w:hint="cs"/>
-          <w:highlight w:val="green"/>
           <w:rtl/>
         </w:rPr>
         <w:t xml:space="preserve"> נמצאים קבצי הניסויים (הקבצים שנוצרו בשלב הקודם) </w:t>
@@ -2699,7 +2645,6 @@
       <w:r>
         <w:rPr>
           <w:rFonts w:ascii="David" w:hAnsi="David" w:cs="David" w:hint="cs"/>
-          <w:highlight w:val="green"/>
           <w:rtl/>
         </w:rPr>
         <w:t xml:space="preserve">לתוך המשתנה </w:t>
@@ -2708,7 +2653,6 @@
       <w:r>
         <w:rPr>
           <w:rFonts w:ascii="David" w:hAnsi="David" w:cs="David"/>
-          <w:highlight w:val="green"/>
         </w:rPr>
         <w:t>working_dir</w:t>
       </w:r>
@@ -2716,7 +2660,6 @@
       <w:r>
         <w:rPr>
           <w:rFonts w:ascii="David" w:hAnsi="David" w:cs="David" w:hint="cs"/>
-          <w:highlight w:val="green"/>
           <w:rtl/>
         </w:rPr>
         <w:t>.</w:t>
@@ -2724,7 +2667,6 @@
       <w:r>
         <w:rPr>
           <w:rFonts w:ascii="David" w:hAnsi="David" w:cs="David" w:hint="cs"/>
-          <w:highlight w:val="green"/>
           <w:rtl/>
         </w:rPr>
         <w:t xml:space="preserve"> כל הקבצים צריכים להימצא באותה תיקייה, לדוגמה תיקייה בשם </w:t>
@@ -2733,7 +2675,6 @@
       <w:r>
         <w:rPr>
           <w:rFonts w:ascii="David" w:hAnsi="David" w:cs="David"/>
-          <w:highlight w:val="green"/>
         </w:rPr>
         <w:t>experiments_results</w:t>
       </w:r>
@@ -2741,7 +2682,6 @@
       <w:r>
         <w:rPr>
           <w:rFonts w:ascii="David" w:hAnsi="David" w:cs="David" w:hint="cs"/>
-          <w:highlight w:val="green"/>
           <w:rtl/>
         </w:rPr>
         <w:t xml:space="preserve"> שתהיה תחת התיקייה הראשית של הפרויקט.</w:t>
@@ -2752,14 +2692,12 @@
         <w:jc w:val="both"/>
         <w:rPr>
           <w:rFonts w:ascii="David" w:hAnsi="David" w:cs="David"/>
-          <w:highlight w:val="green"/>
-          <w:rtl/>
-        </w:rPr>
-      </w:pPr>
-      <w:r>
-        <w:rPr>
-          <w:rFonts w:ascii="David" w:hAnsi="David" w:cs="David" w:hint="cs"/>
-          <w:highlight w:val="green"/>
+          <w:rtl/>
+        </w:rPr>
+      </w:pPr>
+      <w:r>
+        <w:rPr>
+          <w:rFonts w:ascii="David" w:hAnsi="David" w:cs="David" w:hint="cs"/>
           <w:rtl/>
         </w:rPr>
         <w:t xml:space="preserve">התא הרביעי במחברת כולל מילון שנכנס למשתנה </w:t>
@@ -2768,7 +2706,6 @@
       <w:r>
         <w:rPr>
           <w:rFonts w:ascii="David" w:hAnsi="David" w:cs="David"/>
-          <w:highlight w:val="green"/>
         </w:rPr>
         <w:t>results_storage</w:t>
       </w:r>
@@ -2776,7 +2713,6 @@
       <w:r>
         <w:rPr>
           <w:rFonts w:ascii="David" w:hAnsi="David" w:cs="David" w:hint="cs"/>
-          <w:highlight w:val="green"/>
           <w:rtl/>
         </w:rPr>
         <w:t>. במילון הזה המפתחות הם שמות של סוכנים (שמשתמשים בהם אח"כ בקוד) וה-</w:t>
@@ -2784,14 +2720,12 @@
       <w:r>
         <w:rPr>
           <w:rFonts w:ascii="David" w:hAnsi="David" w:cs="David"/>
-          <w:highlight w:val="green"/>
         </w:rPr>
         <w:t>values</w:t>
       </w:r>
       <w:r>
         <w:rPr>
           <w:rFonts w:ascii="David" w:hAnsi="David" w:cs="David" w:hint="cs"/>
-          <w:highlight w:val="green"/>
           <w:rtl/>
         </w:rPr>
         <w:t xml:space="preserve"> הם מילונים נוספים. עבור כל סוכן, ה-</w:t>
@@ -2799,14 +2733,12 @@
       <w:r>
         <w:rPr>
           <w:rFonts w:ascii="David" w:hAnsi="David" w:cs="David"/>
-          <w:highlight w:val="green"/>
         </w:rPr>
         <w:t>value</w:t>
       </w:r>
       <w:r>
         <w:rPr>
           <w:rFonts w:ascii="David" w:hAnsi="David" w:cs="David" w:hint="cs"/>
-          <w:highlight w:val="green"/>
           <w:rtl/>
         </w:rPr>
         <w:t xml:space="preserve"> הוא מילון שכולל שם (</w:t>
@@ -2814,14 +2746,12 @@
       <w:r>
         <w:rPr>
           <w:rFonts w:ascii="David" w:hAnsi="David" w:cs="David"/>
-          <w:highlight w:val="green"/>
         </w:rPr>
         <w:t>name</w:t>
       </w:r>
       <w:r>
         <w:rPr>
           <w:rFonts w:ascii="David" w:hAnsi="David" w:cs="David" w:hint="cs"/>
-          <w:highlight w:val="green"/>
           <w:rtl/>
         </w:rPr>
         <w:t xml:space="preserve">) </w:t>
@@ -2829,7 +2759,6 @@
       <w:r>
         <w:rPr>
           <w:rFonts w:ascii="David" w:hAnsi="David" w:cs="David"/>
-          <w:highlight w:val="green"/>
           <w:rtl/>
         </w:rPr>
         <w:t>–</w:t>
@@ -2837,7 +2766,6 @@
       <w:r>
         <w:rPr>
           <w:rFonts w:ascii="David" w:hAnsi="David" w:cs="David" w:hint="cs"/>
-          <w:highlight w:val="green"/>
           <w:rtl/>
         </w:rPr>
         <w:t xml:space="preserve"> מחרוזת שתופיעה בכותרת של הגרף, ושם של קובץ (</w:t>
@@ -2846,7 +2774,6 @@
       <w:r>
         <w:rPr>
           <w:rFonts w:ascii="David" w:hAnsi="David" w:cs="David"/>
-          <w:highlight w:val="green"/>
         </w:rPr>
         <w:t>file_name</w:t>
       </w:r>
@@ -2854,7 +2781,6 @@
       <w:r>
         <w:rPr>
           <w:rFonts w:ascii="David" w:hAnsi="David" w:cs="David" w:hint="cs"/>
-          <w:highlight w:val="green"/>
           <w:rtl/>
         </w:rPr>
         <w:t xml:space="preserve">) </w:t>
@@ -2862,7 +2788,6 @@
       <w:r>
         <w:rPr>
           <w:rFonts w:ascii="David" w:hAnsi="David" w:cs="David"/>
-          <w:highlight w:val="green"/>
           <w:rtl/>
         </w:rPr>
         <w:t>–</w:t>
@@ -2870,7 +2795,6 @@
       <w:r>
         <w:rPr>
           <w:rFonts w:ascii="David" w:hAnsi="David" w:cs="David" w:hint="cs"/>
-          <w:highlight w:val="green"/>
           <w:rtl/>
         </w:rPr>
         <w:t xml:space="preserve"> השם של קובץ הניסויים </w:t>
@@ -2878,7 +2802,6 @@
       <w:r>
         <w:rPr>
           <w:rFonts w:ascii="David" w:hAnsi="David" w:cs="David" w:hint="cs"/>
-          <w:highlight w:val="green"/>
           <w:rtl/>
         </w:rPr>
         <w:t xml:space="preserve">שמתאים לסוכן כולל סיומת </w:t>
@@ -2886,14 +2809,12 @@
       <w:r>
         <w:rPr>
           <w:rFonts w:ascii="David" w:hAnsi="David" w:cs="David"/>
-          <w:highlight w:val="green"/>
         </w:rPr>
         <w:t>csv</w:t>
       </w:r>
       <w:r>
         <w:rPr>
           <w:rFonts w:ascii="David" w:hAnsi="David" w:cs="David" w:hint="cs"/>
-          <w:highlight w:val="green"/>
           <w:rtl/>
         </w:rPr>
         <w:t>.</w:t>
@@ -2904,14 +2825,12 @@
         <w:jc w:val="both"/>
         <w:rPr>
           <w:rFonts w:ascii="David" w:hAnsi="David" w:cs="David"/>
-          <w:highlight w:val="green"/>
-          <w:rtl/>
-        </w:rPr>
-      </w:pPr>
-      <w:r>
-        <w:rPr>
-          <w:rFonts w:ascii="David" w:hAnsi="David" w:cs="David" w:hint="cs"/>
-          <w:highlight w:val="green"/>
+          <w:rtl/>
+        </w:rPr>
+      </w:pPr>
+      <w:r>
+        <w:rPr>
+          <w:rFonts w:ascii="David" w:hAnsi="David" w:cs="David" w:hint="cs"/>
           <w:rtl/>
         </w:rPr>
         <w:t xml:space="preserve">המחברת כבר מלאה בדוגמאות עבור שני השינויים הנדרשים הנ"ל (וכן יש בהערת </w:t>
@@ -2919,14 +2838,12 @@
       <w:r>
         <w:rPr>
           <w:rFonts w:ascii="David" w:hAnsi="David" w:cs="David"/>
-          <w:highlight w:val="green"/>
         </w:rPr>
         <w:t>TODO</w:t>
       </w:r>
       <w:r>
         <w:rPr>
           <w:rFonts w:ascii="David" w:hAnsi="David" w:cs="David" w:hint="cs"/>
-          <w:highlight w:val="green"/>
           <w:rtl/>
         </w:rPr>
         <w:t xml:space="preserve"> מה בדיוק צריך לשנות</w:t>
@@ -2934,7 +2851,6 @@
       <w:r>
         <w:rPr>
           <w:rFonts w:ascii="David" w:hAnsi="David" w:cs="David" w:hint="cs"/>
-          <w:highlight w:val="green"/>
           <w:rtl/>
         </w:rPr>
         <w:t xml:space="preserve"> בתחילת כל תא</w:t>
@@ -2942,7 +2858,6 @@
       <w:r>
         <w:rPr>
           <w:rFonts w:ascii="David" w:hAnsi="David" w:cs="David" w:hint="cs"/>
-          <w:highlight w:val="green"/>
           <w:rtl/>
         </w:rPr>
         <w:t>)</w:t>
@@ -2950,7 +2865,6 @@
       <w:r>
         <w:rPr>
           <w:rFonts w:ascii="David" w:hAnsi="David" w:cs="David" w:hint="cs"/>
-          <w:highlight w:val="green"/>
           <w:rtl/>
         </w:rPr>
         <w:t xml:space="preserve"> כדי להריץ את ה</w:t>
@@ -2958,7 +2872,6 @@
       <w:r>
         <w:rPr>
           <w:rFonts w:ascii="David" w:hAnsi="David" w:cs="David" w:hint="cs"/>
-          <w:highlight w:val="green"/>
           <w:rtl/>
         </w:rPr>
         <w:t xml:space="preserve">ניתוח עבור קבצי ניסויים </w:t>
@@ -2967,7 +2880,6 @@
       <w:r>
         <w:rPr>
           <w:rFonts w:ascii="David" w:hAnsi="David" w:cs="David" w:hint="cs"/>
-          <w:highlight w:val="green"/>
           <w:rtl/>
         </w:rPr>
         <w:t>ספציפים</w:t>
@@ -2976,7 +2888,6 @@
       <w:r>
         <w:rPr>
           <w:rFonts w:ascii="David" w:hAnsi="David" w:cs="David" w:hint="cs"/>
-          <w:highlight w:val="green"/>
           <w:rtl/>
         </w:rPr>
         <w:t>.</w:t>
@@ -2987,14 +2898,12 @@
         <w:jc w:val="both"/>
         <w:rPr>
           <w:rFonts w:ascii="David" w:hAnsi="David" w:cs="David"/>
-          <w:highlight w:val="green"/>
-          <w:rtl/>
-        </w:rPr>
-      </w:pPr>
-      <w:r>
-        <w:rPr>
-          <w:rFonts w:ascii="David" w:hAnsi="David" w:cs="David" w:hint="cs"/>
-          <w:highlight w:val="green"/>
+          <w:rtl/>
+        </w:rPr>
+      </w:pPr>
+      <w:r>
+        <w:rPr>
+          <w:rFonts w:ascii="David" w:hAnsi="David" w:cs="David" w:hint="cs"/>
           <w:rtl/>
         </w:rPr>
         <w:t xml:space="preserve">שאר הרצת המחברת מתבצעת באופן סדרתי: שני התאים שלאחר מכן כוללות פונקציות שמייצרות את הגרפים. כל תא לאחר מכן מיועד לסוכן נפרד, וכל שצריך לעשות זה לקרוא לפונקציה </w:t>
@@ -3003,7 +2912,6 @@
       <w:r>
         <w:rPr>
           <w:rFonts w:ascii="David" w:hAnsi="David" w:cs="David"/>
-          <w:highlight w:val="green"/>
         </w:rPr>
         <w:t>full_report_for_signel_heuristic</w:t>
       </w:r>
@@ -3011,7 +2919,6 @@
       <w:r>
         <w:rPr>
           <w:rFonts w:ascii="David" w:hAnsi="David" w:cs="David" w:hint="cs"/>
-          <w:highlight w:val="green"/>
           <w:rtl/>
         </w:rPr>
         <w:t xml:space="preserve">. הפונקציה מצפה לקבל פרמטר אחד, שהוא מילון שכולל את המפתחות </w:t>
@@ -3019,14 +2926,12 @@
       <w:r>
         <w:rPr>
           <w:rFonts w:ascii="David" w:hAnsi="David" w:cs="David"/>
-          <w:highlight w:val="green"/>
         </w:rPr>
         <w:t>name</w:t>
       </w:r>
       <w:r>
         <w:rPr>
           <w:rFonts w:ascii="David" w:hAnsi="David" w:cs="David" w:hint="cs"/>
-          <w:highlight w:val="green"/>
           <w:rtl/>
         </w:rPr>
         <w:t xml:space="preserve"> ו-</w:t>
@@ -3035,7 +2940,6 @@
       <w:r>
         <w:rPr>
           <w:rFonts w:ascii="David" w:hAnsi="David" w:cs="David"/>
-          <w:highlight w:val="green"/>
         </w:rPr>
         <w:t>file_name</w:t>
       </w:r>
@@ -3043,7 +2947,6 @@
       <w:r>
         <w:rPr>
           <w:rFonts w:ascii="David" w:hAnsi="David" w:cs="David" w:hint="cs"/>
-          <w:highlight w:val="green"/>
           <w:rtl/>
         </w:rPr>
         <w:t>.</w:t>
@@ -3054,14 +2957,12 @@
         <w:jc w:val="both"/>
         <w:rPr>
           <w:rFonts w:ascii="David" w:hAnsi="David" w:cs="David"/>
-          <w:highlight w:val="green"/>
-          <w:rtl/>
-        </w:rPr>
-      </w:pPr>
-      <w:r>
-        <w:rPr>
-          <w:rFonts w:ascii="David" w:hAnsi="David" w:cs="David" w:hint="cs"/>
-          <w:highlight w:val="green"/>
+          <w:rtl/>
+        </w:rPr>
+      </w:pPr>
+      <w:r>
+        <w:rPr>
+          <w:rFonts w:ascii="David" w:hAnsi="David" w:cs="David" w:hint="cs"/>
           <w:rtl/>
         </w:rPr>
         <w:t xml:space="preserve">כזכור, המילון הנ"ל הוא בדיוק הערך שמתאים למילון </w:t>
@@ -3070,7 +2971,6 @@
       <w:r>
         <w:rPr>
           <w:rFonts w:ascii="David" w:hAnsi="David" w:cs="David"/>
-          <w:highlight w:val="green"/>
         </w:rPr>
         <w:t>results_storage</w:t>
       </w:r>
@@ -3078,7 +2978,6 @@
       <w:r>
         <w:rPr>
           <w:rFonts w:ascii="David" w:hAnsi="David" w:cs="David" w:hint="cs"/>
-          <w:highlight w:val="green"/>
           <w:rtl/>
         </w:rPr>
         <w:t xml:space="preserve"> שהוגדר בהתחלה. קריאה לפונקציה לדוגמה:</w:t>
@@ -3089,14 +2988,12 @@
         <w:jc w:val="both"/>
         <w:rPr>
           <w:rFonts w:ascii="David" w:hAnsi="David" w:cs="David"/>
-          <w:highlight w:val="green"/>
-        </w:rPr>
-      </w:pPr>
-      <w:proofErr w:type="spellStart"/>
-      <w:r>
-        <w:rPr>
-          <w:rFonts w:ascii="David" w:hAnsi="David" w:cs="David"/>
-          <w:highlight w:val="green"/>
+        </w:rPr>
+      </w:pPr>
+      <w:proofErr w:type="spellStart"/>
+      <w:r>
+        <w:rPr>
+          <w:rFonts w:ascii="David" w:hAnsi="David" w:cs="David"/>
         </w:rPr>
         <w:t>Full_report_for_signel_heuristic</w:t>
       </w:r>
@@ -3104,7 +3001,6 @@
       <w:r>
         <w:rPr>
           <w:rFonts w:ascii="David" w:hAnsi="David" w:cs="David"/>
-          <w:highlight w:val="green"/>
         </w:rPr>
         <w:t>(</w:t>
       </w:r>
@@ -3112,7 +3008,6 @@
       <w:r>
         <w:rPr>
           <w:rFonts w:ascii="David" w:hAnsi="David" w:cs="David"/>
-          <w:highlight w:val="green"/>
         </w:rPr>
         <w:t>results_storage</w:t>
       </w:r>
@@ -3120,7 +3015,6 @@
       <w:r>
         <w:rPr>
           <w:rFonts w:ascii="David" w:hAnsi="David" w:cs="David"/>
-          <w:highlight w:val="green"/>
         </w:rPr>
         <w:t>[“</w:t>
       </w:r>
@@ -3128,7 +3022,6 @@
       <w:r>
         <w:rPr>
           <w:rFonts w:ascii="David" w:hAnsi="David" w:cs="David"/>
-          <w:highlight w:val="green"/>
         </w:rPr>
         <w:t>LowestFees</w:t>
       </w:r>
@@ -3136,7 +3029,6 @@
       <w:r>
         <w:rPr>
           <w:rFonts w:ascii="David" w:hAnsi="David" w:cs="David"/>
-          <w:highlight w:val="green"/>
         </w:rPr>
         <w:t>”])</w:t>
       </w:r>
@@ -3146,14 +3038,12 @@
         <w:jc w:val="both"/>
         <w:rPr>
           <w:rFonts w:ascii="David" w:hAnsi="David" w:cs="David"/>
-          <w:highlight w:val="green"/>
-          <w:rtl/>
-        </w:rPr>
-      </w:pPr>
-      <w:r>
-        <w:rPr>
-          <w:rFonts w:ascii="David" w:hAnsi="David" w:cs="David" w:hint="cs"/>
-          <w:highlight w:val="green"/>
+          <w:rtl/>
+        </w:rPr>
+      </w:pPr>
+      <w:r>
+        <w:rPr>
+          <w:rFonts w:ascii="David" w:hAnsi="David" w:cs="David" w:hint="cs"/>
           <w:rtl/>
         </w:rPr>
         <w:t xml:space="preserve">כאשר </w:t>
@@ -3162,7 +3052,6 @@
       <w:r>
         <w:rPr>
           <w:rFonts w:ascii="David" w:hAnsi="David" w:cs="David"/>
-          <w:highlight w:val="green"/>
         </w:rPr>
         <w:t>LowestFees</w:t>
       </w:r>
@@ -3170,7 +3059,6 @@
       <w:r>
         <w:rPr>
           <w:rFonts w:ascii="David" w:hAnsi="David" w:cs="David" w:hint="cs"/>
-          <w:highlight w:val="green"/>
           <w:rtl/>
         </w:rPr>
         <w:t xml:space="preserve"> הוא </w:t>
@@ -3178,14 +3066,12 @@
       <w:r>
         <w:rPr>
           <w:rFonts w:ascii="David" w:hAnsi="David" w:cs="David"/>
-          <w:highlight w:val="green"/>
         </w:rPr>
         <w:t>key</w:t>
       </w:r>
       <w:r>
         <w:rPr>
           <w:rFonts w:ascii="David" w:hAnsi="David" w:cs="David" w:hint="cs"/>
-          <w:highlight w:val="green"/>
           <w:rtl/>
         </w:rPr>
         <w:t xml:space="preserve"> במילון </w:t>
@@ -3194,7 +3080,6 @@
       <w:r>
         <w:rPr>
           <w:rFonts w:ascii="David" w:hAnsi="David" w:cs="David"/>
-          <w:highlight w:val="green"/>
         </w:rPr>
         <w:t>results_storage</w:t>
       </w:r>
@@ -3202,7 +3087,6 @@
       <w:r>
         <w:rPr>
           <w:rFonts w:ascii="David" w:hAnsi="David" w:cs="David" w:hint="cs"/>
-          <w:highlight w:val="green"/>
           <w:rtl/>
         </w:rPr>
         <w:t xml:space="preserve">, והערך הוא כאמור מילון שכולל </w:t>
@@ -3210,7 +3094,6 @@
       <w:r>
         <w:rPr>
           <w:rFonts w:ascii="David" w:hAnsi="David" w:cs="David"/>
-          <w:highlight w:val="green"/>
         </w:rPr>
         <w:t xml:space="preserve">name, </w:t>
       </w:r>
@@ -3218,7 +3101,6 @@
       <w:r>
         <w:rPr>
           <w:rFonts w:ascii="David" w:hAnsi="David" w:cs="David"/>
-          <w:highlight w:val="green"/>
         </w:rPr>
         <w:t>file_name</w:t>
       </w:r>
@@ -3226,7 +3108,6 @@
       <w:r>
         <w:rPr>
           <w:rFonts w:ascii="David" w:hAnsi="David" w:cs="David" w:hint="cs"/>
-          <w:highlight w:val="green"/>
           <w:rtl/>
         </w:rPr>
         <w:t>.</w:t>
@@ -3236,14 +3117,13 @@
       <w:pPr>
         <w:jc w:val="both"/>
         <w:rPr>
-          <w:rFonts w:ascii="David" w:hAnsi="David" w:cs="David" w:hint="cs"/>
-          <w:rtl/>
-        </w:rPr>
-      </w:pPr>
-      <w:r>
-        <w:rPr>
-          <w:rFonts w:ascii="David" w:hAnsi="David" w:cs="David" w:hint="cs"/>
-          <w:highlight w:val="green"/>
+          <w:rFonts w:ascii="David" w:hAnsi="David" w:cs="David"/>
+          <w:rtl/>
+        </w:rPr>
+      </w:pPr>
+      <w:r>
+        <w:rPr>
+          <w:rFonts w:ascii="David" w:hAnsi="David" w:cs="David" w:hint="cs"/>
           <w:rtl/>
         </w:rPr>
         <w:t xml:space="preserve">הפונקציה הנ"ל מדפיסה את הניתוח עבור קובץ הניסויים: מספר סטטיסטיים (מדדי הסיכון, רווח ממוצע וכו') </w:t>
@@ -3251,7 +3131,6 @@
       <w:r>
         <w:rPr>
           <w:rFonts w:ascii="David" w:hAnsi="David" w:cs="David" w:hint="cs"/>
-          <w:highlight w:val="green"/>
           <w:rtl/>
         </w:rPr>
         <w:t xml:space="preserve">וכן את שני הגרפים </w:t>
@@ -3259,7 +3138,6 @@
       <w:r>
         <w:rPr>
           <w:rFonts w:ascii="David" w:hAnsi="David" w:cs="David" w:hint="cs"/>
-          <w:highlight w:val="green"/>
           <w:rtl/>
         </w:rPr>
         <w:t>שהוצגו בדו"ח.</w:t>

</xml_diff>